<commit_message>
Actualice la documentacion del git
</commit_message>
<xml_diff>
--- a/Documentacion/Snake Pro - Documentación.docx
+++ b/Documentacion/Snake Pro - Documentación.docx
@@ -22,12 +22,12 @@
           <wp:inline distB="114300" distT="114300" distL="114300" distR="114300">
             <wp:extent cx="5943600" cy="63500"/>
             <wp:effectExtent b="0" l="0" r="0" t="0"/>
-            <wp:docPr descr="línea horizontal" id="3" name="image6.png"/>
+            <wp:docPr descr="línea horizontal" id="3" name="image1.png"/>
             <a:graphic>
               <a:graphicData uri="http://schemas.openxmlformats.org/drawingml/2006/picture">
                 <pic:pic>
                   <pic:nvPicPr>
-                    <pic:cNvPr descr="línea horizontal" id="0" name="image6.png"/>
+                    <pic:cNvPr descr="línea horizontal" id="0" name="image1.png"/>
                     <pic:cNvPicPr preferRelativeResize="0"/>
                   </pic:nvPicPr>
                   <pic:blipFill>
@@ -100,7 +100,7 @@
         <w:rPr>
           <w:rtl w:val="0"/>
         </w:rPr>
-        <w:t xml:space="preserve">Versión 1.0</w:t>
+        <w:t xml:space="preserve">Versión 2.0</w:t>
       </w:r>
       <w:r>
         <w:rPr>
@@ -1074,14 +1074,14 @@
         <w:rPr/>
         <w:drawing>
           <wp:inline distB="114300" distT="114300" distL="114300" distR="114300">
-            <wp:extent cx="6427519" cy="4399260"/>
-            <wp:effectExtent b="0" l="0" r="0" t="0"/>
-            <wp:docPr id="1" name="image4.jpg"/>
+            <wp:extent cx="8398545" cy="6267600"/>
+            <wp:effectExtent b="1065472" l="-1065472" r="-1065472" t="1065472"/>
+            <wp:docPr id="1" name="image3.jpg"/>
             <a:graphic>
               <a:graphicData uri="http://schemas.openxmlformats.org/drawingml/2006/picture">
                 <pic:pic>
                   <pic:nvPicPr>
-                    <pic:cNvPr id="0" name="image4.jpg"/>
+                    <pic:cNvPr id="0" name="image3.jpg"/>
                     <pic:cNvPicPr preferRelativeResize="0"/>
                   </pic:nvPicPr>
                   <pic:blipFill>
@@ -1092,9 +1092,9 @@
                     </a:stretch>
                   </pic:blipFill>
                   <pic:spPr>
-                    <a:xfrm>
+                    <a:xfrm rot="5400000">
                       <a:off x="0" y="0"/>
-                      <a:ext cx="6427519" cy="4399260"/>
+                      <a:ext cx="8398545" cy="6267600"/>
                     </a:xfrm>
                     <a:prstGeom prst="rect"/>
                     <a:ln/>
@@ -1249,12 +1249,12 @@
         <wp:inline distB="114300" distT="114300" distL="114300" distR="114300">
           <wp:extent cx="5943600" cy="38100"/>
           <wp:effectExtent b="0" l="0" r="0" t="0"/>
-          <wp:docPr descr="horizontal line" id="2" name="image5.png"/>
+          <wp:docPr descr="horizontal line" id="2" name="image2.png"/>
           <a:graphic>
             <a:graphicData uri="http://schemas.openxmlformats.org/drawingml/2006/picture">
               <pic:pic>
                 <pic:nvPicPr>
-                  <pic:cNvPr descr="horizontal line" id="0" name="image5.png"/>
+                  <pic:cNvPr descr="horizontal line" id="0" name="image2.png"/>
                   <pic:cNvPicPr preferRelativeResize="0"/>
                 </pic:nvPicPr>
                 <pic:blipFill>

</xml_diff>